<commit_message>
added the correct tutorial documentation file
</commit_message>
<xml_diff>
--- a/Linear Regression.docx
+++ b/Linear Regression.docx
@@ -1,6 +1,6 @@
 
 <file path=word/document.xml><?xml version="1.0" encoding="utf-8"?>
-<w:document xmlns:wpc="http://schemas.microsoft.com/office/word/2010/wordprocessingCanvas" xmlns:cx="http://schemas.microsoft.com/office/drawing/2014/chartex" xmlns:cx1="http://schemas.microsoft.com/office/drawing/2015/9/8/chartex" xmlns:cx2="http://schemas.microsoft.com/office/drawing/2015/10/21/chartex" xmlns:cx3="http://schemas.microsoft.com/office/drawing/2016/5/9/chartex" xmlns:cx4="http://schemas.microsoft.com/office/drawing/2016/5/10/chartex" xmlns:cx5="http://schemas.microsoft.com/office/drawing/2016/5/11/chartex" xmlns:cx6="http://schemas.microsoft.com/office/drawing/2016/5/12/chartex" xmlns:cx7="http://schemas.microsoft.com/office/drawing/2016/5/13/chartex" xmlns:cx8="http://schemas.microsoft.com/office/drawing/2016/5/14/chartex" xmlns:mc="http://schemas.openxmlformats.org/markup-compatibility/2006" xmlns:aink="http://schemas.microsoft.com/office/drawing/2016/ink" xmlns:am3d="http://schemas.microsoft.com/office/drawing/2017/model3d" xmlns:o="urn:schemas-microsoft-com:office:office" xmlns:r="http://schemas.openxmlformats.org/officeDocument/2006/relationships" xmlns:m="http://schemas.openxmlformats.org/officeDocument/2006/math" xmlns:v="urn:schemas-microsoft-com:vml" xmlns:wp14="http://schemas.microsoft.com/office/word/2010/wordprocessingDrawing" xmlns:wp="http://schemas.openxmlformats.org/drawingml/2006/wordprocessingDrawing" xmlns:w10="urn:schemas-microsoft-com:office:word" xmlns:w="http://schemas.openxmlformats.org/wordprocessingml/2006/main" xmlns:w14="http://schemas.microsoft.com/office/word/2010/wordml" xmlns:w15="http://schemas.microsoft.com/office/word/2012/wordml" xmlns:w16cex="http://schemas.microsoft.com/office/word/2018/wordml/cex" xmlns:w16cid="http://schemas.microsoft.com/office/word/2016/wordml/cid" xmlns:w16="http://schemas.microsoft.com/office/word/2018/wordml" xmlns:w16se="http://schemas.microsoft.com/office/word/2015/wordml/symex" xmlns:wpg="http://schemas.microsoft.com/office/word/2010/wordprocessingGroup" xmlns:wpi="http://schemas.microsoft.com/office/word/2010/wordprocessingInk" xmlns:wne="http://schemas.microsoft.com/office/word/2006/wordml" xmlns:wps="http://schemas.microsoft.com/office/word/2010/wordprocessingShape" mc:Ignorable="w14 w15 w16se w16cid w16 w16cex wp14">
+<w:document xmlns:wpc="http://schemas.microsoft.com/office/word/2010/wordprocessingCanvas" xmlns:cx="http://schemas.microsoft.com/office/drawing/2014/chartex" xmlns:cx1="http://schemas.microsoft.com/office/drawing/2015/9/8/chartex" xmlns:cx2="http://schemas.microsoft.com/office/drawing/2015/10/21/chartex" xmlns:cx3="http://schemas.microsoft.com/office/drawing/2016/5/9/chartex" xmlns:cx4="http://schemas.microsoft.com/office/drawing/2016/5/10/chartex" xmlns:cx5="http://schemas.microsoft.com/office/drawing/2016/5/11/chartex" xmlns:cx6="http://schemas.microsoft.com/office/drawing/2016/5/12/chartex" xmlns:cx7="http://schemas.microsoft.com/office/drawing/2016/5/13/chartex" xmlns:cx8="http://schemas.microsoft.com/office/drawing/2016/5/14/chartex" xmlns:mc="http://schemas.openxmlformats.org/markup-compatibility/2006" xmlns:aink="http://schemas.microsoft.com/office/drawing/2016/ink" xmlns:am3d="http://schemas.microsoft.com/office/drawing/2017/model3d" xmlns:o="urn:schemas-microsoft-com:office:office" xmlns:r="http://schemas.openxmlformats.org/officeDocument/2006/relationships" xmlns:m="http://schemas.openxmlformats.org/officeDocument/2006/math" xmlns:v="urn:schemas-microsoft-com:vml" xmlns:wp14="http://schemas.microsoft.com/office/word/2010/wordprocessingDrawing" xmlns:wp="http://schemas.openxmlformats.org/drawingml/2006/wordprocessingDrawing" xmlns:w10="urn:schemas-microsoft-com:office:word" xmlns:w="http://schemas.openxmlformats.org/wordprocessingml/2006/main" xmlns:w14="http://schemas.microsoft.com/office/word/2010/wordml" xmlns:w15="http://schemas.microsoft.com/office/word/2012/wordml" xmlns:w16cex="http://schemas.microsoft.com/office/word/2018/wordml/cex" xmlns:w16cid="http://schemas.microsoft.com/office/word/2016/wordml/cid" xmlns:w16="http://schemas.microsoft.com/office/word/2018/wordml" xmlns:w16sdtdh="http://schemas.microsoft.com/office/word/2020/wordml/sdtdatahash" xmlns:w16se="http://schemas.microsoft.com/office/word/2015/wordml/symex" xmlns:wpg="http://schemas.microsoft.com/office/word/2010/wordprocessingGroup" xmlns:wpi="http://schemas.microsoft.com/office/word/2010/wordprocessingInk" xmlns:wne="http://schemas.microsoft.com/office/word/2006/wordml" xmlns:wps="http://schemas.microsoft.com/office/word/2010/wordprocessingShape" mc:Ignorable="w14 w15 w16se w16cid w16 w16cex w16sdtdh wp14">
   <w:body>
     <w:p>
       <w:pPr>
@@ -177,75 +177,36 @@
     </w:p>
     <w:p>
       <w:pPr>
-        <w:jc w:val="center"/>
-        <w:rPr>
-          <w:rFonts w:ascii="Times New Roman" w:hAnsi="Times New Roman" w:cs="Times New Roman"/>
-        </w:rPr>
-      </w:pPr>
-      <w:r>
+        <w:rPr>
+          <w:rFonts w:ascii="Times New Roman" w:hAnsi="Times New Roman" w:cs="Times New Roman"/>
+        </w:rPr>
+      </w:pPr>
+    </w:p>
+    <w:p>
+      <w:pPr>
         <w:rPr>
           <w:rFonts w:ascii="Times New Roman" w:hAnsi="Times New Roman" w:cs="Times New Roman"/>
           <w:b/>
           <w:bCs/>
         </w:rPr>
-        <w:t xml:space="preserve">Student Number: </w:t>
-      </w:r>
-      <w:r>
-        <w:rPr>
-          <w:rFonts w:ascii="Times New Roman" w:hAnsi="Times New Roman" w:cs="Times New Roman"/>
-        </w:rPr>
-        <w:t>1083927</w:t>
-      </w:r>
-    </w:p>
-    <w:p>
-      <w:pPr>
-        <w:jc w:val="center"/>
-        <w:rPr>
-          <w:rFonts w:ascii="Times New Roman" w:hAnsi="Times New Roman" w:cs="Times New Roman"/>
-        </w:rPr>
-      </w:pPr>
-      <w:r>
+      </w:pPr>
+    </w:p>
+    <w:p>
+      <w:pPr>
         <w:rPr>
           <w:rFonts w:ascii="Times New Roman" w:hAnsi="Times New Roman" w:cs="Times New Roman"/>
           <w:b/>
           <w:bCs/>
         </w:rPr>
-        <w:t xml:space="preserve">Student Email: </w:t>
-      </w:r>
-      <w:r>
-        <w:rPr>
-          <w:rFonts w:ascii="Times New Roman" w:hAnsi="Times New Roman" w:cs="Times New Roman"/>
-        </w:rPr>
-        <w:t>abrars@uoguelph.ca</w:t>
-      </w:r>
-    </w:p>
-    <w:p>
-      <w:pPr>
-        <w:jc w:val="center"/>
-        <w:rPr>
-          <w:rFonts w:ascii="Times New Roman" w:hAnsi="Times New Roman" w:cs="Times New Roman"/>
-        </w:rPr>
-      </w:pPr>
-      <w:r>
+      </w:pPr>
+    </w:p>
+    <w:p>
+      <w:pPr>
         <w:rPr>
           <w:rFonts w:ascii="Times New Roman" w:hAnsi="Times New Roman" w:cs="Times New Roman"/>
           <w:b/>
           <w:bCs/>
         </w:rPr>
-        <w:t xml:space="preserve">Date of Submission: </w:t>
-      </w:r>
-      <w:r>
-        <w:rPr>
-          <w:rFonts w:ascii="Times New Roman" w:hAnsi="Times New Roman" w:cs="Times New Roman"/>
-        </w:rPr>
-        <w:t>0X/0X/2021</w:t>
-      </w:r>
-    </w:p>
-    <w:p>
-      <w:pPr>
-        <w:rPr>
-          <w:rFonts w:ascii="Times New Roman" w:hAnsi="Times New Roman" w:cs="Times New Roman"/>
-        </w:rPr>
       </w:pPr>
     </w:p>
     <w:p>
@@ -286,12 +247,19 @@
     </w:p>
     <w:p>
       <w:pPr>
+        <w:jc w:val="center"/>
+        <w:rPr>
+          <w:rFonts w:ascii="Times New Roman" w:hAnsi="Times New Roman" w:cs="Times New Roman"/>
+        </w:rPr>
+      </w:pPr>
+      <w:r>
         <w:rPr>
           <w:rFonts w:ascii="Times New Roman" w:hAnsi="Times New Roman" w:cs="Times New Roman"/>
           <w:b/>
           <w:bCs/>
         </w:rPr>
-      </w:pPr>
+        <w:t>Table of Contents:</w:t>
+      </w:r>
     </w:p>
     <w:p>
       <w:pPr>
@@ -304,6 +272,96 @@
     </w:p>
     <w:p>
       <w:pPr>
+        <w:jc w:val="center"/>
+        <w:rPr>
+          <w:rFonts w:ascii="Times New Roman" w:hAnsi="Times New Roman" w:cs="Times New Roman"/>
+        </w:rPr>
+      </w:pPr>
+      <w:r>
+        <w:rPr>
+          <w:rFonts w:ascii="Times New Roman" w:hAnsi="Times New Roman" w:cs="Times New Roman"/>
+        </w:rPr>
+        <w:t>Introduction</w:t>
+      </w:r>
+    </w:p>
+    <w:p>
+      <w:pPr>
+        <w:jc w:val="center"/>
+        <w:rPr>
+          <w:rFonts w:ascii="Times New Roman" w:hAnsi="Times New Roman" w:cs="Times New Roman"/>
+        </w:rPr>
+      </w:pPr>
+      <w:r>
+        <w:rPr>
+          <w:rFonts w:ascii="Times New Roman" w:hAnsi="Times New Roman" w:cs="Times New Roman"/>
+        </w:rPr>
+        <w:t>History</w:t>
+      </w:r>
+    </w:p>
+    <w:p>
+      <w:pPr>
+        <w:jc w:val="center"/>
+        <w:rPr>
+          <w:rFonts w:ascii="Times New Roman" w:hAnsi="Times New Roman" w:cs="Times New Roman"/>
+        </w:rPr>
+      </w:pPr>
+      <w:r>
+        <w:rPr>
+          <w:rFonts w:ascii="Times New Roman" w:hAnsi="Times New Roman" w:cs="Times New Roman"/>
+        </w:rPr>
+        <w:t>Linear Regression Using the Least Squares Method &amp; Derivations</w:t>
+      </w:r>
+    </w:p>
+    <w:p>
+      <w:pPr>
+        <w:jc w:val="center"/>
+        <w:rPr>
+          <w:rFonts w:ascii="Times New Roman" w:hAnsi="Times New Roman" w:cs="Times New Roman"/>
+        </w:rPr>
+      </w:pPr>
+      <w:r>
+        <w:rPr>
+          <w:rFonts w:ascii="Times New Roman" w:hAnsi="Times New Roman" w:cs="Times New Roman"/>
+        </w:rPr>
+        <w:t>Advantages and Disadvantages</w:t>
+      </w:r>
+    </w:p>
+    <w:p>
+      <w:pPr>
+        <w:jc w:val="center"/>
+        <w:rPr>
+          <w:rFonts w:ascii="Times New Roman" w:hAnsi="Times New Roman" w:cs="Times New Roman"/>
+        </w:rPr>
+      </w:pPr>
+      <w:r>
+        <w:rPr>
+          <w:rFonts w:ascii="Times New Roman" w:hAnsi="Times New Roman" w:cs="Times New Roman"/>
+        </w:rPr>
+        <w:t>Python Code</w:t>
+      </w:r>
+      <w:r>
+        <w:rPr>
+          <w:rFonts w:ascii="Times New Roman" w:hAnsi="Times New Roman" w:cs="Times New Roman"/>
+        </w:rPr>
+        <w:t xml:space="preserve"> &amp; Example</w:t>
+      </w:r>
+    </w:p>
+    <w:p>
+      <w:pPr>
+        <w:jc w:val="center"/>
+        <w:rPr>
+          <w:rFonts w:ascii="Times New Roman" w:hAnsi="Times New Roman" w:cs="Times New Roman"/>
+        </w:rPr>
+      </w:pPr>
+      <w:r>
+        <w:rPr>
+          <w:rFonts w:ascii="Times New Roman" w:hAnsi="Times New Roman" w:cs="Times New Roman"/>
+        </w:rPr>
+        <w:t>References</w:t>
+      </w:r>
+    </w:p>
+    <w:p>
+      <w:pPr>
         <w:rPr>
           <w:rFonts w:ascii="Times New Roman" w:hAnsi="Times New Roman" w:cs="Times New Roman"/>
           <w:b/>
@@ -313,19 +371,12 @@
     </w:p>
     <w:p>
       <w:pPr>
-        <w:jc w:val="center"/>
-        <w:rPr>
-          <w:rFonts w:ascii="Times New Roman" w:hAnsi="Times New Roman" w:cs="Times New Roman"/>
-        </w:rPr>
-      </w:pPr>
-      <w:r>
         <w:rPr>
           <w:rFonts w:ascii="Times New Roman" w:hAnsi="Times New Roman" w:cs="Times New Roman"/>
           <w:b/>
           <w:bCs/>
         </w:rPr>
-        <w:t>Table of Contents:</w:t>
-      </w:r>
+      </w:pPr>
     </w:p>
     <w:p>
       <w:pPr>
@@ -335,96 +386,6 @@
           <w:bCs/>
         </w:rPr>
       </w:pPr>
-    </w:p>
-    <w:p>
-      <w:pPr>
-        <w:jc w:val="center"/>
-        <w:rPr>
-          <w:rFonts w:ascii="Times New Roman" w:hAnsi="Times New Roman" w:cs="Times New Roman"/>
-        </w:rPr>
-      </w:pPr>
-      <w:r>
-        <w:rPr>
-          <w:rFonts w:ascii="Times New Roman" w:hAnsi="Times New Roman" w:cs="Times New Roman"/>
-        </w:rPr>
-        <w:t>Introduction</w:t>
-      </w:r>
-    </w:p>
-    <w:p>
-      <w:pPr>
-        <w:jc w:val="center"/>
-        <w:rPr>
-          <w:rFonts w:ascii="Times New Roman" w:hAnsi="Times New Roman" w:cs="Times New Roman"/>
-        </w:rPr>
-      </w:pPr>
-      <w:r>
-        <w:rPr>
-          <w:rFonts w:ascii="Times New Roman" w:hAnsi="Times New Roman" w:cs="Times New Roman"/>
-        </w:rPr>
-        <w:t>History</w:t>
-      </w:r>
-    </w:p>
-    <w:p>
-      <w:pPr>
-        <w:jc w:val="center"/>
-        <w:rPr>
-          <w:rFonts w:ascii="Times New Roman" w:hAnsi="Times New Roman" w:cs="Times New Roman"/>
-        </w:rPr>
-      </w:pPr>
-      <w:r>
-        <w:rPr>
-          <w:rFonts w:ascii="Times New Roman" w:hAnsi="Times New Roman" w:cs="Times New Roman"/>
-        </w:rPr>
-        <w:t>Linear Regression Using the Least Squares Method &amp; Derivations</w:t>
-      </w:r>
-    </w:p>
-    <w:p>
-      <w:pPr>
-        <w:jc w:val="center"/>
-        <w:rPr>
-          <w:rFonts w:ascii="Times New Roman" w:hAnsi="Times New Roman" w:cs="Times New Roman"/>
-        </w:rPr>
-      </w:pPr>
-      <w:r>
-        <w:rPr>
-          <w:rFonts w:ascii="Times New Roman" w:hAnsi="Times New Roman" w:cs="Times New Roman"/>
-        </w:rPr>
-        <w:t>Advantages and Disadvantages</w:t>
-      </w:r>
-    </w:p>
-    <w:p>
-      <w:pPr>
-        <w:jc w:val="center"/>
-        <w:rPr>
-          <w:rFonts w:ascii="Times New Roman" w:hAnsi="Times New Roman" w:cs="Times New Roman"/>
-        </w:rPr>
-      </w:pPr>
-      <w:r>
-        <w:rPr>
-          <w:rFonts w:ascii="Times New Roman" w:hAnsi="Times New Roman" w:cs="Times New Roman"/>
-        </w:rPr>
-        <w:t>Python Code</w:t>
-      </w:r>
-      <w:r>
-        <w:rPr>
-          <w:rFonts w:ascii="Times New Roman" w:hAnsi="Times New Roman" w:cs="Times New Roman"/>
-        </w:rPr>
-        <w:t xml:space="preserve"> &amp; Example</w:t>
-      </w:r>
-    </w:p>
-    <w:p>
-      <w:pPr>
-        <w:jc w:val="center"/>
-        <w:rPr>
-          <w:rFonts w:ascii="Times New Roman" w:hAnsi="Times New Roman" w:cs="Times New Roman"/>
-        </w:rPr>
-      </w:pPr>
-      <w:r>
-        <w:rPr>
-          <w:rFonts w:ascii="Times New Roman" w:hAnsi="Times New Roman" w:cs="Times New Roman"/>
-        </w:rPr>
-        <w:t>References</w:t>
-      </w:r>
     </w:p>
     <w:p>
       <w:pPr>
@@ -1679,47 +1640,7 @@
           <w:sz w:val="22"/>
           <w:szCs w:val="22"/>
         </w:rPr>
-        <w:t xml:space="preserve"> </w:t>
-      </w:r>
-      <w:r>
-        <w:rPr>
-          <w:rFonts w:ascii="Times New Roman" w:eastAsiaTheme="minorEastAsia" w:hAnsi="Times New Roman" w:cs="Times New Roman"/>
-          <w:sz w:val="22"/>
-          <w:szCs w:val="22"/>
-        </w:rPr>
-        <w:t xml:space="preserve">The idea of the </w:t>
-      </w:r>
-      <w:r>
-        <w:rPr>
-          <w:rFonts w:ascii="Times New Roman" w:eastAsiaTheme="minorEastAsia" w:hAnsi="Times New Roman" w:cs="Times New Roman"/>
-          <w:sz w:val="22"/>
-          <w:szCs w:val="22"/>
-        </w:rPr>
-        <w:t xml:space="preserve">regression line </w:t>
-      </w:r>
-      <w:r>
-        <w:rPr>
-          <w:rFonts w:ascii="Times New Roman" w:eastAsiaTheme="minorEastAsia" w:hAnsi="Times New Roman" w:cs="Times New Roman"/>
-          <w:sz w:val="22"/>
-          <w:szCs w:val="22"/>
-        </w:rPr>
-        <w:t xml:space="preserve">is to minimize the number of </w:t>
-      </w:r>
-      <w:r>
-        <w:rPr>
-          <w:rFonts w:ascii="Times New Roman" w:eastAsiaTheme="minorEastAsia" w:hAnsi="Times New Roman" w:cs="Times New Roman"/>
-          <w:sz w:val="22"/>
-          <w:szCs w:val="22"/>
-        </w:rPr>
-        <w:t>residuals/</w:t>
-      </w:r>
-      <w:r>
-        <w:rPr>
-          <w:rFonts w:ascii="Times New Roman" w:eastAsiaTheme="minorEastAsia" w:hAnsi="Times New Roman" w:cs="Times New Roman"/>
-          <w:sz w:val="22"/>
-          <w:szCs w:val="22"/>
-        </w:rPr>
-        <w:t>errors between your observations (all points in the graph) and the line.</w:t>
+        <w:t xml:space="preserve"> The idea of the regression line is to minimize the number of residuals/errors between your observations (all points in the graph) and the line.</w:t>
       </w:r>
       <w:r>
         <w:rPr>
@@ -1836,15 +1757,7 @@
           <w:sz w:val="22"/>
           <w:szCs w:val="22"/>
         </w:rPr>
-        <w:t xml:space="preserve"> </w:t>
-      </w:r>
-      <w:r>
-        <w:rPr>
-          <w:rFonts w:ascii="Times New Roman" w:eastAsiaTheme="minorEastAsia" w:hAnsi="Times New Roman" w:cs="Times New Roman"/>
-          <w:sz w:val="22"/>
-          <w:szCs w:val="22"/>
-        </w:rPr>
-        <w:t>respectively.</w:t>
+        <w:t xml:space="preserve"> respectively.</w:t>
       </w:r>
       <w:r>
         <w:rPr>
@@ -3397,47 +3310,7 @@
           <w:sz w:val="20"/>
           <w:szCs w:val="20"/>
         </w:rPr>
-        <w:t>Plot 1.</w:t>
-      </w:r>
-      <w:r>
-        <w:rPr>
-          <w:rFonts w:ascii="Times New Roman" w:hAnsi="Times New Roman" w:cs="Times New Roman"/>
-          <w:sz w:val="20"/>
-          <w:szCs w:val="20"/>
-        </w:rPr>
-        <w:t>2 &amp; 1.3</w:t>
-      </w:r>
-      <w:r>
-        <w:rPr>
-          <w:rFonts w:ascii="Times New Roman" w:hAnsi="Times New Roman" w:cs="Times New Roman"/>
-          <w:sz w:val="20"/>
-          <w:szCs w:val="20"/>
-        </w:rPr>
-        <w:t xml:space="preserve"> – </w:t>
-      </w:r>
-      <w:r>
-        <w:rPr>
-          <w:rFonts w:ascii="Times New Roman" w:hAnsi="Times New Roman" w:cs="Times New Roman"/>
-          <w:sz w:val="20"/>
-          <w:szCs w:val="20"/>
-        </w:rPr>
-        <w:t>A representation of the distances between the observations and the mean of the x values and y values from left to right</w:t>
-      </w:r>
-      <w:r>
-        <w:rPr>
-          <w:rFonts w:ascii="Times New Roman" w:hAnsi="Times New Roman" w:cs="Times New Roman"/>
-          <w:sz w:val="20"/>
-          <w:szCs w:val="20"/>
-        </w:rPr>
-        <w:t>.</w:t>
-      </w:r>
-      <w:r>
-        <w:rPr>
-          <w:rFonts w:ascii="Times New Roman" w:hAnsi="Times New Roman" w:cs="Times New Roman"/>
-          <w:sz w:val="20"/>
-          <w:szCs w:val="20"/>
-        </w:rPr>
-        <w:t xml:space="preserve"> The residuals are found from the differences.</w:t>
+        <w:t>Plot 1.2 &amp; 1.3 – A representation of the distances between the observations and the mean of the x values and y values from left to right. The residuals are found from the differences.</w:t>
       </w:r>
     </w:p>
     <w:p>
@@ -4332,15 +4205,7 @@
               <w:sz w:val="22"/>
               <w:szCs w:val="22"/>
             </w:rPr>
-            <m:t xml:space="preserve"> </m:t>
-          </m:r>
-          <m:r>
-            <w:rPr>
-              <w:rFonts w:ascii="Cambria Math" w:hAnsi="Cambria Math" w:cs="Times New Roman"/>
-              <w:sz w:val="22"/>
-              <w:szCs w:val="22"/>
-            </w:rPr>
-            <m:t xml:space="preserve">- </m:t>
+            <m:t xml:space="preserve"> - </m:t>
           </m:r>
           <m:sSub>
             <m:sSubPr>
@@ -5412,7 +5277,7 @@
           <w:rFonts w:ascii="Times New Roman" w:hAnsi="Times New Roman" w:cs="Times New Roman"/>
         </w:rPr>
       </w:pPr>
-      <w:hyperlink r:id="rId13" w:history="1">
+      <w:hyperlink r:id="rId13" w:anchor="introduction-to-trend-lines" w:history="1">
         <w:r>
           <w:rPr>
             <w:rStyle w:val="Hyperlink"/>
@@ -5508,7 +5373,7 @@
 </file>
 
 <file path=word/styles.xml><?xml version="1.0" encoding="utf-8"?>
-<w:styles xmlns:mc="http://schemas.openxmlformats.org/markup-compatibility/2006" xmlns:r="http://schemas.openxmlformats.org/officeDocument/2006/relationships" xmlns:w="http://schemas.openxmlformats.org/wordprocessingml/2006/main" xmlns:w14="http://schemas.microsoft.com/office/word/2010/wordml" xmlns:w15="http://schemas.microsoft.com/office/word/2012/wordml" xmlns:w16cex="http://schemas.microsoft.com/office/word/2018/wordml/cex" xmlns:w16cid="http://schemas.microsoft.com/office/word/2016/wordml/cid" xmlns:w16="http://schemas.microsoft.com/office/word/2018/wordml" xmlns:w16se="http://schemas.microsoft.com/office/word/2015/wordml/symex" mc:Ignorable="w14 w15 w16se w16cid w16 w16cex">
+<w:styles xmlns:mc="http://schemas.openxmlformats.org/markup-compatibility/2006" xmlns:r="http://schemas.openxmlformats.org/officeDocument/2006/relationships" xmlns:w="http://schemas.openxmlformats.org/wordprocessingml/2006/main" xmlns:w14="http://schemas.microsoft.com/office/word/2010/wordml" xmlns:w15="http://schemas.microsoft.com/office/word/2012/wordml" xmlns:w16cex="http://schemas.microsoft.com/office/word/2018/wordml/cex" xmlns:w16cid="http://schemas.microsoft.com/office/word/2016/wordml/cid" xmlns:w16="http://schemas.microsoft.com/office/word/2018/wordml" xmlns:w16sdtdh="http://schemas.microsoft.com/office/word/2020/wordml/sdtdatahash" xmlns:w16se="http://schemas.microsoft.com/office/word/2015/wordml/symex" mc:Ignorable="w14 w15 w16se w16cid w16 w16cex w16sdtdh">
   <w:docDefaults>
     <w:rPrDefault>
       <w:rPr>

</xml_diff>